<commit_message>
added table screenshots to README.docx
</commit_message>
<xml_diff>
--- a/AdvisingSite-master/README.docx
+++ b/AdvisingSite-master/README.docx
@@ -1,6 +1,6 @@
 
 <file path=word/document.xml><?xml version="1.0" encoding="utf-8"?>
-<w:document xmlns:wpc="http://schemas.microsoft.com/office/word/2010/wordprocessingCanvas" xmlns:mo="http://schemas.microsoft.com/office/mac/office/2008/main" xmlns:mc="http://schemas.openxmlformats.org/markup-compatibility/2006" xmlns:mv="urn:schemas-microsoft-com:mac:vml" xmlns:o="urn:schemas-microsoft-com:office:office" xmlns:r="http://schemas.openxmlformats.org/officeDocument/2006/relationships" xmlns:m="http://schemas.openxmlformats.org/officeDocument/2006/math" xmlns:v="urn:schemas-microsoft-com:vml" xmlns:wp14="http://schemas.microsoft.com/office/word/2010/wordprocessingDrawing" xmlns:wp="http://schemas.openxmlformats.org/drawingml/2006/wordprocessingDrawing" xmlns:w10="urn:schemas-microsoft-com:office:word" xmlns:w="http://schemas.openxmlformats.org/wordprocessingml/2006/main" xmlns:w14="http://schemas.microsoft.com/office/word/2010/wordml" xmlns:w15="http://schemas.microsoft.com/office/word/2012/wordml" xmlns:wpg="http://schemas.microsoft.com/office/word/2010/wordprocessingGroup" xmlns:wpi="http://schemas.microsoft.com/office/word/2010/wordprocessingInk" xmlns:wne="http://schemas.microsoft.com/office/word/2006/wordml" xmlns:wps="http://schemas.microsoft.com/office/word/2010/wordprocessingShape" mc:Ignorable="w14 w15 wp14">
+<w:document xmlns:wpc="http://schemas.microsoft.com/office/word/2010/wordprocessingCanvas" xmlns:mc="http://schemas.openxmlformats.org/markup-compatibility/2006" xmlns:o="urn:schemas-microsoft-com:office:office" xmlns:r="http://schemas.openxmlformats.org/officeDocument/2006/relationships" xmlns:m="http://schemas.openxmlformats.org/officeDocument/2006/math" xmlns:v="urn:schemas-microsoft-com:vml" xmlns:wp14="http://schemas.microsoft.com/office/word/2010/wordprocessingDrawing" xmlns:wp="http://schemas.openxmlformats.org/drawingml/2006/wordprocessingDrawing" xmlns:w10="urn:schemas-microsoft-com:office:word" xmlns:w="http://schemas.openxmlformats.org/wordprocessingml/2006/main" xmlns:w14="http://schemas.microsoft.com/office/word/2010/wordml" xmlns:w15="http://schemas.microsoft.com/office/word/2012/wordml" xmlns:wpg="http://schemas.microsoft.com/office/word/2010/wordprocessingGroup" xmlns:wpi="http://schemas.microsoft.com/office/word/2010/wordprocessingInk" xmlns:wne="http://schemas.microsoft.com/office/word/2006/wordml" xmlns:wps="http://schemas.microsoft.com/office/word/2010/wordprocessingShape" mc:Ignorable="w14 w15 wp14">
   <w:body>
     <w:p>
       <w:pPr>
@@ -38,8 +38,16 @@
         <w:rPr>
           <w:b/>
         </w:rPr>
-        <w:t>## advisor/views</w:t>
-      </w:r>
+        <w:t xml:space="preserve">## </w:t>
+      </w:r>
+      <w:proofErr w:type="gramStart"/>
+      <w:r>
+        <w:rPr>
+          <w:b/>
+        </w:rPr>
+        <w:t>advisor/views</w:t>
+      </w:r>
+      <w:proofErr w:type="gramEnd"/>
     </w:p>
     <w:p>
       <w:pPr>
@@ -64,47 +72,83 @@
         <w:rPr>
           <w:b/>
         </w:rPr>
-        <w:t>There are four main webpages that are used to navigate the the advisor site.</w:t>
-      </w:r>
-    </w:p>
-    <w:p>
-      <w:pPr>
-        <w:rPr>
-          <w:b/>
-        </w:rPr>
-      </w:pPr>
-    </w:p>
-    <w:p>
-      <w:pPr>
-        <w:rPr>
-          <w:b/>
-        </w:rPr>
-      </w:pPr>
-      <w:r>
-        <w:rPr>
-          <w:b/>
-        </w:rPr>
-        <w:t>#### index.php</w:t>
-      </w:r>
-    </w:p>
-    <w:p>
-      <w:pPr>
-        <w:rPr>
-          <w:b/>
-        </w:rPr>
-      </w:pPr>
-    </w:p>
-    <w:p>
-      <w:pPr>
-        <w:rPr>
-          <w:b/>
-        </w:rPr>
-      </w:pPr>
-      <w:r>
-        <w:rPr>
-          <w:b/>
-        </w:rPr>
-        <w:t>Note that `index.php` is the starting point for a new advisor since it contains the forms for registering an advisor.</w:t>
+        <w:t xml:space="preserve">There are four main webpages that are used to navigate the </w:t>
+      </w:r>
+      <w:proofErr w:type="spellStart"/>
+      <w:r>
+        <w:rPr>
+          <w:b/>
+        </w:rPr>
+        <w:t>the</w:t>
+      </w:r>
+      <w:proofErr w:type="spellEnd"/>
+      <w:r>
+        <w:rPr>
+          <w:b/>
+        </w:rPr>
+        <w:t xml:space="preserve"> advisor site.</w:t>
+      </w:r>
+    </w:p>
+    <w:p>
+      <w:pPr>
+        <w:rPr>
+          <w:b/>
+        </w:rPr>
+      </w:pPr>
+    </w:p>
+    <w:p>
+      <w:pPr>
+        <w:rPr>
+          <w:b/>
+        </w:rPr>
+      </w:pPr>
+      <w:r>
+        <w:rPr>
+          <w:b/>
+        </w:rPr>
+        <w:t xml:space="preserve">#### </w:t>
+      </w:r>
+      <w:proofErr w:type="spellStart"/>
+      <w:r>
+        <w:rPr>
+          <w:b/>
+        </w:rPr>
+        <w:t>index.php</w:t>
+      </w:r>
+      <w:proofErr w:type="spellEnd"/>
+    </w:p>
+    <w:p>
+      <w:pPr>
+        <w:rPr>
+          <w:b/>
+        </w:rPr>
+      </w:pPr>
+    </w:p>
+    <w:p>
+      <w:pPr>
+        <w:rPr>
+          <w:b/>
+        </w:rPr>
+      </w:pPr>
+      <w:r>
+        <w:rPr>
+          <w:b/>
+        </w:rPr>
+        <w:t>Note that `</w:t>
+      </w:r>
+      <w:proofErr w:type="spellStart"/>
+      <w:r>
+        <w:rPr>
+          <w:b/>
+        </w:rPr>
+        <w:t>index.php</w:t>
+      </w:r>
+      <w:proofErr w:type="spellEnd"/>
+      <w:r>
+        <w:rPr>
+          <w:b/>
+        </w:rPr>
+        <w:t>` is the starting point for a new advisor since it contains the forms for registering an advisor.</w:t>
       </w:r>
     </w:p>
     <w:p>
@@ -140,52 +184,104 @@
           <w:b/>
         </w:rPr>
       </w:pPr>
-      <w:r>
-        <w:rPr>
-          <w:b/>
-        </w:rPr>
-        <w:t xml:space="preserve">The are error messages that are stored in the user's session. </w:t>
-      </w:r>
-    </w:p>
-    <w:p>
-      <w:pPr>
-        <w:rPr>
-          <w:b/>
-        </w:rPr>
-      </w:pPr>
-    </w:p>
-    <w:p>
-      <w:pPr>
-        <w:rPr>
-          <w:b/>
-        </w:rPr>
-      </w:pPr>
-      <w:r>
-        <w:rPr>
-          <w:b/>
-        </w:rPr>
-        <w:t>The logic for processing the forms is in `advisor/utils/forms/registerAdvisor.php`</w:t>
-      </w:r>
-    </w:p>
-    <w:p>
-      <w:pPr>
-        <w:rPr>
-          <w:b/>
-        </w:rPr>
-      </w:pPr>
-    </w:p>
-    <w:p>
-      <w:pPr>
-        <w:rPr>
-          <w:b/>
-        </w:rPr>
-      </w:pPr>
-      <w:r>
-        <w:rPr>
-          <w:b/>
-        </w:rPr>
-        <w:t>#### login.php</w:t>
-      </w:r>
+      <w:proofErr w:type="spellStart"/>
+      <w:proofErr w:type="gramStart"/>
+      <w:r>
+        <w:rPr>
+          <w:b/>
+        </w:rPr>
+        <w:t>The</w:t>
+      </w:r>
+      <w:proofErr w:type="spellEnd"/>
+      <w:r>
+        <w:rPr>
+          <w:b/>
+        </w:rPr>
+        <w:t xml:space="preserve"> are</w:t>
+      </w:r>
+      <w:proofErr w:type="gramEnd"/>
+      <w:r>
+        <w:rPr>
+          <w:b/>
+        </w:rPr>
+        <w:t xml:space="preserve"> error messages that are stored in the user's session. </w:t>
+      </w:r>
+    </w:p>
+    <w:p>
+      <w:pPr>
+        <w:rPr>
+          <w:b/>
+        </w:rPr>
+      </w:pPr>
+    </w:p>
+    <w:p>
+      <w:pPr>
+        <w:rPr>
+          <w:b/>
+        </w:rPr>
+      </w:pPr>
+      <w:r>
+        <w:rPr>
+          <w:b/>
+        </w:rPr>
+        <w:t>The logic for processing the forms is in `advisor/</w:t>
+      </w:r>
+      <w:proofErr w:type="spellStart"/>
+      <w:r>
+        <w:rPr>
+          <w:b/>
+        </w:rPr>
+        <w:t>utils</w:t>
+      </w:r>
+      <w:proofErr w:type="spellEnd"/>
+      <w:r>
+        <w:rPr>
+          <w:b/>
+        </w:rPr>
+        <w:t>/forms/</w:t>
+      </w:r>
+      <w:proofErr w:type="spellStart"/>
+      <w:r>
+        <w:rPr>
+          <w:b/>
+        </w:rPr>
+        <w:t>registerAdvisor.php</w:t>
+      </w:r>
+      <w:proofErr w:type="spellEnd"/>
+      <w:r>
+        <w:rPr>
+          <w:b/>
+        </w:rPr>
+        <w:t>`</w:t>
+      </w:r>
+    </w:p>
+    <w:p>
+      <w:pPr>
+        <w:rPr>
+          <w:b/>
+        </w:rPr>
+      </w:pPr>
+    </w:p>
+    <w:p>
+      <w:pPr>
+        <w:rPr>
+          <w:b/>
+        </w:rPr>
+      </w:pPr>
+      <w:r>
+        <w:rPr>
+          <w:b/>
+        </w:rPr>
+        <w:t xml:space="preserve">#### </w:t>
+      </w:r>
+      <w:proofErr w:type="spellStart"/>
+      <w:r>
+        <w:rPr>
+          <w:b/>
+        </w:rPr>
+        <w:t>login.php</w:t>
+      </w:r>
+      <w:proofErr w:type="spellEnd"/>
     </w:p>
     <w:p>
       <w:pPr>
@@ -237,8 +333,16 @@
         <w:rPr>
           <w:b/>
         </w:rPr>
-        <w:t>#### homepage.php</w:t>
-      </w:r>
+        <w:t xml:space="preserve">#### </w:t>
+      </w:r>
+      <w:proofErr w:type="spellStart"/>
+      <w:r>
+        <w:rPr>
+          <w:b/>
+        </w:rPr>
+        <w:t>homepage.php</w:t>
+      </w:r>
+      <w:proofErr w:type="spellEnd"/>
     </w:p>
     <w:p>
       <w:pPr>
@@ -317,41 +421,79 @@
         <w:rPr>
           <w:b/>
         </w:rPr>
-        <w:t>#### logout.php</w:t>
-      </w:r>
-    </w:p>
-    <w:p>
-      <w:pPr>
-        <w:rPr>
-          <w:b/>
-        </w:rPr>
-      </w:pPr>
-      <w:r>
-        <w:rPr>
-          <w:b/>
-        </w:rPr>
-        <w:t>There is very little logic here, the main thing is that it clears the session variables and redirects the user to the login `login.php`</w:t>
-      </w:r>
-    </w:p>
-    <w:p>
-      <w:pPr>
-        <w:rPr>
-          <w:b/>
-        </w:rPr>
-      </w:pPr>
-    </w:p>
-    <w:p>
-      <w:pPr>
-        <w:rPr>
-          <w:b/>
-        </w:rPr>
-      </w:pPr>
-      <w:r>
-        <w:rPr>
-          <w:b/>
-        </w:rPr>
-        <w:t>## advisor/utils</w:t>
-      </w:r>
+        <w:t xml:space="preserve">#### </w:t>
+      </w:r>
+      <w:proofErr w:type="spellStart"/>
+      <w:r>
+        <w:rPr>
+          <w:b/>
+        </w:rPr>
+        <w:t>logout.php</w:t>
+      </w:r>
+      <w:proofErr w:type="spellEnd"/>
+    </w:p>
+    <w:p>
+      <w:pPr>
+        <w:rPr>
+          <w:b/>
+        </w:rPr>
+      </w:pPr>
+      <w:r>
+        <w:rPr>
+          <w:b/>
+        </w:rPr>
+        <w:t>There is very little logic here, the main thing is that it clears the session variables and redirects the user to the login `</w:t>
+      </w:r>
+      <w:proofErr w:type="spellStart"/>
+      <w:r>
+        <w:rPr>
+          <w:b/>
+        </w:rPr>
+        <w:t>login.php</w:t>
+      </w:r>
+      <w:proofErr w:type="spellEnd"/>
+      <w:r>
+        <w:rPr>
+          <w:b/>
+        </w:rPr>
+        <w:t>`</w:t>
+      </w:r>
+    </w:p>
+    <w:p>
+      <w:pPr>
+        <w:rPr>
+          <w:b/>
+        </w:rPr>
+      </w:pPr>
+    </w:p>
+    <w:p>
+      <w:pPr>
+        <w:rPr>
+          <w:b/>
+        </w:rPr>
+      </w:pPr>
+      <w:r>
+        <w:rPr>
+          <w:b/>
+        </w:rPr>
+        <w:t xml:space="preserve">## </w:t>
+      </w:r>
+      <w:proofErr w:type="gramStart"/>
+      <w:r>
+        <w:rPr>
+          <w:b/>
+        </w:rPr>
+        <w:t>advisor/</w:t>
+      </w:r>
+      <w:proofErr w:type="spellStart"/>
+      <w:r>
+        <w:rPr>
+          <w:b/>
+        </w:rPr>
+        <w:t>utils</w:t>
+      </w:r>
+      <w:proofErr w:type="spellEnd"/>
+      <w:proofErr w:type="gramEnd"/>
     </w:p>
     <w:p>
       <w:pPr>
@@ -383,8 +525,16 @@
         <w:rPr>
           <w:b/>
         </w:rPr>
-        <w:t>#### dbconfig.php</w:t>
-      </w:r>
+        <w:t xml:space="preserve">#### </w:t>
+      </w:r>
+      <w:proofErr w:type="spellStart"/>
+      <w:r>
+        <w:rPr>
+          <w:b/>
+        </w:rPr>
+        <w:t>dbconfig.php</w:t>
+      </w:r>
+      <w:proofErr w:type="spellEnd"/>
     </w:p>
     <w:p>
       <w:pPr>
@@ -416,8 +566,24 @@
         <w:rPr>
           <w:b/>
         </w:rPr>
-        <w:t>#### forms/createMeeting.php</w:t>
-      </w:r>
+        <w:t xml:space="preserve">#### </w:t>
+      </w:r>
+      <w:proofErr w:type="gramStart"/>
+      <w:r>
+        <w:rPr>
+          <w:b/>
+        </w:rPr>
+        <w:t>forms/</w:t>
+      </w:r>
+      <w:proofErr w:type="spellStart"/>
+      <w:r>
+        <w:rPr>
+          <w:b/>
+        </w:rPr>
+        <w:t>createMeeting.php</w:t>
+      </w:r>
+      <w:proofErr w:type="spellEnd"/>
+      <w:proofErr w:type="gramEnd"/>
     </w:p>
     <w:p>
       <w:pPr>
@@ -449,8 +615,24 @@
         <w:rPr>
           <w:b/>
         </w:rPr>
-        <w:t>#### forms/deleteMeeting.php</w:t>
-      </w:r>
+        <w:t xml:space="preserve">#### </w:t>
+      </w:r>
+      <w:proofErr w:type="gramStart"/>
+      <w:r>
+        <w:rPr>
+          <w:b/>
+        </w:rPr>
+        <w:t>forms/</w:t>
+      </w:r>
+      <w:proofErr w:type="spellStart"/>
+      <w:r>
+        <w:rPr>
+          <w:b/>
+        </w:rPr>
+        <w:t>deleteMeeting.php</w:t>
+      </w:r>
+      <w:proofErr w:type="spellEnd"/>
+      <w:proofErr w:type="gramEnd"/>
     </w:p>
     <w:p>
       <w:pPr>
@@ -482,20 +664,50 @@
         <w:rPr>
           <w:b/>
         </w:rPr>
-        <w:t>#### forms/registerAdvisor.php</w:t>
-      </w:r>
-    </w:p>
-    <w:p>
-      <w:pPr>
-        <w:rPr>
-          <w:b/>
-        </w:rPr>
-      </w:pPr>
-      <w:r>
-        <w:rPr>
-          <w:b/>
-        </w:rPr>
-        <w:t>Has logic for creating an advisor . Also stores errors into session variables should the inputs be incorrect. Uses raw SQL queries to process inputted values into database.</w:t>
+        <w:t xml:space="preserve">#### </w:t>
+      </w:r>
+      <w:proofErr w:type="gramStart"/>
+      <w:r>
+        <w:rPr>
+          <w:b/>
+        </w:rPr>
+        <w:t>forms/</w:t>
+      </w:r>
+      <w:proofErr w:type="spellStart"/>
+      <w:r>
+        <w:rPr>
+          <w:b/>
+        </w:rPr>
+        <w:t>registerAdvisor.php</w:t>
+      </w:r>
+      <w:proofErr w:type="spellEnd"/>
+      <w:proofErr w:type="gramEnd"/>
+    </w:p>
+    <w:p>
+      <w:pPr>
+        <w:rPr>
+          <w:b/>
+        </w:rPr>
+      </w:pPr>
+      <w:r>
+        <w:rPr>
+          <w:b/>
+        </w:rPr>
+        <w:t xml:space="preserve">Has logic for creating an </w:t>
+      </w:r>
+      <w:proofErr w:type="gramStart"/>
+      <w:r>
+        <w:rPr>
+          <w:b/>
+        </w:rPr>
+        <w:t>advisor .</w:t>
+      </w:r>
+      <w:proofErr w:type="gramEnd"/>
+      <w:r>
+        <w:rPr>
+          <w:b/>
+        </w:rPr>
+        <w:t xml:space="preserve"> Also stores errors into session variables should the inputs be incorrect. Uses raw SQL queries to process inputted values into database.</w:t>
       </w:r>
     </w:p>
     <w:p>
@@ -520,25 +732,42 @@
         </w:rPr>
         <w:t>STUDENT DOCUMENTATION</w:t>
       </w:r>
-      <w:bookmarkStart w:id="0" w:name="_GoBack"/>
-      <w:bookmarkEnd w:id="0"/>
-    </w:p>
-    <w:p>
-      <w:pPr>
-        <w:rPr>
-          <w:b/>
-        </w:rPr>
-      </w:pPr>
-      <w:r>
-        <w:rPr>
-          <w:b/>
-        </w:rPr>
-        <w:t>Student directory depends on CommonMethods.php:</w:t>
-      </w:r>
-    </w:p>
-    <w:p>
-      <w:r>
-        <w:t>CommonMethods.php must be altered on these lines</w:t>
+    </w:p>
+    <w:p>
+      <w:pPr>
+        <w:rPr>
+          <w:b/>
+        </w:rPr>
+      </w:pPr>
+      <w:r>
+        <w:rPr>
+          <w:b/>
+        </w:rPr>
+        <w:t xml:space="preserve">Student directory depends on </w:t>
+      </w:r>
+      <w:proofErr w:type="spellStart"/>
+      <w:r>
+        <w:rPr>
+          <w:b/>
+        </w:rPr>
+        <w:t>CommonMethods.php</w:t>
+      </w:r>
+      <w:proofErr w:type="spellEnd"/>
+      <w:r>
+        <w:rPr>
+          <w:b/>
+        </w:rPr>
+        <w:t>:</w:t>
+      </w:r>
+    </w:p>
+    <w:p>
+      <w:proofErr w:type="spellStart"/>
+      <w:r>
+        <w:t>CommonMethods.php</w:t>
+      </w:r>
+      <w:proofErr w:type="spellEnd"/>
+      <w:r>
+        <w:t xml:space="preserve"> must be altered on these lines</w:t>
       </w:r>
       <w:r>
         <w:t xml:space="preserve"> to be used with your database</w:t>
@@ -549,13 +778,26 @@
     </w:p>
     <w:p>
       <w:r>
-        <w:t xml:space="preserve">Line 11: $rs = $this </w:t>
+        <w:t>Line 11: $</w:t>
+      </w:r>
+      <w:proofErr w:type="spellStart"/>
+      <w:r>
+        <w:t>rs</w:t>
+      </w:r>
+      <w:proofErr w:type="spellEnd"/>
+      <w:r>
+        <w:t xml:space="preserve"> = $this </w:t>
       </w:r>
       <w:r>
         <w:sym w:font="Wingdings" w:char="F0E0"/>
       </w:r>
-      <w:r>
-        <w:t>connect(“DATABASE PASSWORD”);</w:t>
+      <w:proofErr w:type="gramStart"/>
+      <w:r>
+        <w:t>connect(</w:t>
+      </w:r>
+      <w:proofErr w:type="gramEnd"/>
+      <w:r>
+        <w:t>“DATABASE PASSWORD”);</w:t>
       </w:r>
     </w:p>
     <w:p>
@@ -563,7 +805,23 @@
         <w:t xml:space="preserve">Line 19: </w:t>
       </w:r>
       <w:r>
-        <w:t>$conn = @mysql_connect( &lt;DATABASE URL&gt;, &lt;USERNAME&gt;,</w:t>
+        <w:t>$conn = @</w:t>
+      </w:r>
+      <w:proofErr w:type="spellStart"/>
+      <w:r>
+        <w:t>mysql_</w:t>
+      </w:r>
+      <w:proofErr w:type="gramStart"/>
+      <w:r>
+        <w:t>connect</w:t>
+      </w:r>
+      <w:proofErr w:type="spellEnd"/>
+      <w:r>
+        <w:t>(</w:t>
+      </w:r>
+      <w:proofErr w:type="gramEnd"/>
+      <w:r>
+        <w:t xml:space="preserve"> &lt;DATABASE URL&gt;, &lt;USERNAME&gt;,</w:t>
       </w:r>
       <w:r>
         <w:t xml:space="preserve"> </w:t>
@@ -597,6 +855,7 @@
       </w:r>
     </w:p>
     <w:p>
+      <w:proofErr w:type="spellStart"/>
       <w:r>
         <w:t>i</w:t>
       </w:r>
@@ -606,65 +865,86 @@
       <w:r>
         <w:t>.php</w:t>
       </w:r>
+      <w:proofErr w:type="spellEnd"/>
       <w:r>
         <w:t xml:space="preserve"> </w:t>
       </w:r>
     </w:p>
     <w:p>
+      <w:proofErr w:type="spellStart"/>
       <w:r>
         <w:t>login</w:t>
       </w:r>
       <w:r>
         <w:t>.php</w:t>
       </w:r>
+      <w:proofErr w:type="spellEnd"/>
       <w:r>
         <w:t xml:space="preserve"> </w:t>
       </w:r>
     </w:p>
     <w:p>
+      <w:proofErr w:type="spellStart"/>
       <w:r>
         <w:t>homePage.php</w:t>
       </w:r>
-    </w:p>
-    <w:p>
+      <w:proofErr w:type="spellEnd"/>
+    </w:p>
+    <w:p>
+      <w:proofErr w:type="spellStart"/>
       <w:r>
         <w:t>viewMeeting.php</w:t>
       </w:r>
-    </w:p>
-    <w:p>
+      <w:proofErr w:type="spellEnd"/>
+    </w:p>
+    <w:p>
+      <w:proofErr w:type="spellStart"/>
       <w:r>
         <w:t>logout.php</w:t>
       </w:r>
-    </w:p>
-    <w:p>
+      <w:proofErr w:type="spellEnd"/>
+    </w:p>
+    <w:p>
+      <w:proofErr w:type="spellStart"/>
       <w:r>
         <w:t>cancelMeeting.php</w:t>
       </w:r>
-    </w:p>
-    <w:p>
+      <w:proofErr w:type="spellEnd"/>
+    </w:p>
+    <w:p>
+      <w:proofErr w:type="spellStart"/>
       <w:r>
         <w:t>chooseGroupMeeting.php</w:t>
       </w:r>
-    </w:p>
-    <w:p>
+      <w:proofErr w:type="spellEnd"/>
+    </w:p>
+    <w:p>
+      <w:proofErr w:type="spellStart"/>
       <w:r>
         <w:t>chooseIndividualMeeting.php</w:t>
       </w:r>
-    </w:p>
-    <w:p>
+      <w:proofErr w:type="spellEnd"/>
+    </w:p>
+    <w:p>
+      <w:proofErr w:type="spellStart"/>
       <w:r>
         <w:t>chooseMeeting.php</w:t>
       </w:r>
-    </w:p>
-    <w:p>
+      <w:proofErr w:type="spellEnd"/>
+    </w:p>
+    <w:p>
+      <w:proofErr w:type="spellStart"/>
       <w:r>
         <w:t>deleteMeeting.php</w:t>
       </w:r>
-    </w:p>
-    <w:p>
+      <w:proofErr w:type="spellEnd"/>
+    </w:p>
+    <w:p>
+      <w:proofErr w:type="spellStart"/>
       <w:r>
         <w:t>meetingChosen.php</w:t>
       </w:r>
+      <w:proofErr w:type="spellEnd"/>
     </w:p>
     <w:p/>
     <w:p>
@@ -673,12 +953,14 @@
           <w:b/>
         </w:rPr>
       </w:pPr>
+      <w:proofErr w:type="spellStart"/>
       <w:r>
         <w:rPr>
           <w:b/>
         </w:rPr>
         <w:t>index.php</w:t>
       </w:r>
+      <w:proofErr w:type="spellEnd"/>
     </w:p>
     <w:p>
       <w:pPr>
@@ -723,8 +1005,21 @@
         <w:ind w:left="720"/>
       </w:pPr>
       <w:r>
-        <w:t>After sql query is executed on line 122, the user is redirected to login.php</w:t>
-      </w:r>
+        <w:t xml:space="preserve">After </w:t>
+      </w:r>
+      <w:proofErr w:type="spellStart"/>
+      <w:r>
+        <w:t>sql</w:t>
+      </w:r>
+      <w:proofErr w:type="spellEnd"/>
+      <w:r>
+        <w:t xml:space="preserve"> query is executed on line 122, the user is redirected to </w:t>
+      </w:r>
+      <w:proofErr w:type="spellStart"/>
+      <w:r>
+        <w:t>login.php</w:t>
+      </w:r>
+      <w:proofErr w:type="spellEnd"/>
     </w:p>
     <w:p>
       <w:pPr>
@@ -737,12 +1032,14 @@
           <w:b/>
         </w:rPr>
       </w:pPr>
+      <w:proofErr w:type="spellStart"/>
       <w:r>
         <w:rPr>
           <w:b/>
         </w:rPr>
         <w:t>Login.php</w:t>
       </w:r>
+      <w:proofErr w:type="spellEnd"/>
     </w:p>
     <w:p>
       <w:pPr>
@@ -765,7 +1062,25 @@
         <w:ind w:left="720"/>
       </w:pPr>
       <w:r>
-        <w:t>After a legitimate email is entered four session variables are defined using data from the Student table; they include a boolean to signify that the user is logged in, and three strings for email, studentID and major which are used later.</w:t>
+        <w:t xml:space="preserve">After a legitimate email is entered four session variables are defined using data from the Student table; they include a </w:t>
+      </w:r>
+      <w:proofErr w:type="spellStart"/>
+      <w:proofErr w:type="gramStart"/>
+      <w:r>
+        <w:t>boolean</w:t>
+      </w:r>
+      <w:proofErr w:type="spellEnd"/>
+      <w:proofErr w:type="gramEnd"/>
+      <w:r>
+        <w:t xml:space="preserve"> to signify that the user is logged in, and three strings for email, </w:t>
+      </w:r>
+      <w:proofErr w:type="spellStart"/>
+      <w:r>
+        <w:t>studentID</w:t>
+      </w:r>
+      <w:proofErr w:type="spellEnd"/>
+      <w:r>
+        <w:t xml:space="preserve"> and major which are used later.</w:t>
       </w:r>
     </w:p>
     <w:p>
@@ -773,7 +1088,15 @@
         <w:ind w:left="720"/>
       </w:pPr>
       <w:r>
-        <w:t>The user is redirected to homePage.php.</w:t>
+        <w:t xml:space="preserve">The user is redirected to </w:t>
+      </w:r>
+      <w:proofErr w:type="spellStart"/>
+      <w:r>
+        <w:t>homePage.php</w:t>
+      </w:r>
+      <w:proofErr w:type="spellEnd"/>
+      <w:r>
+        <w:t>.</w:t>
       </w:r>
     </w:p>
     <w:p/>
@@ -783,6 +1106,7 @@
           <w:b/>
         </w:rPr>
       </w:pPr>
+      <w:proofErr w:type="spellStart"/>
       <w:r>
         <w:rPr>
           <w:b/>
@@ -790,6 +1114,7 @@
         <w:lastRenderedPageBreak/>
         <w:t>homePage.php</w:t>
       </w:r>
+      <w:proofErr w:type="spellEnd"/>
     </w:p>
     <w:p>
       <w:r>
@@ -819,7 +1144,20 @@
         <w:ind w:left="720" w:firstLine="720"/>
       </w:pPr>
       <w:r>
-        <w:t xml:space="preserve"> viewMeeting.php(“View Scheduled Appointment”)</w:t>
+        <w:t xml:space="preserve"> </w:t>
+      </w:r>
+      <w:proofErr w:type="spellStart"/>
+      <w:proofErr w:type="gramStart"/>
+      <w:r>
+        <w:t>viewMeeting.php</w:t>
+      </w:r>
+      <w:proofErr w:type="spellEnd"/>
+      <w:r>
+        <w:t>(</w:t>
+      </w:r>
+      <w:proofErr w:type="gramEnd"/>
+      <w:r>
+        <w:t>“View Scheduled Appointment”)</w:t>
       </w:r>
     </w:p>
     <w:p>
@@ -828,7 +1166,19 @@
       </w:r>
       <w:r>
         <w:tab/>
-        <w:t>cancelMeeting.php(“Cancel Advising Appointment”)</w:t>
+      </w:r>
+      <w:proofErr w:type="spellStart"/>
+      <w:proofErr w:type="gramStart"/>
+      <w:r>
+        <w:t>cancelMeeting.php</w:t>
+      </w:r>
+      <w:proofErr w:type="spellEnd"/>
+      <w:r>
+        <w:t>(</w:t>
+      </w:r>
+      <w:proofErr w:type="gramEnd"/>
+      <w:r>
+        <w:t>“Cancel Advising Appointment”)</w:t>
       </w:r>
     </w:p>
     <w:p>
@@ -837,34 +1187,69 @@
       </w:r>
       <w:r>
         <w:tab/>
-        <w:t>chooseMeeting.php(“Schedule Advising Appointment”)</w:t>
+      </w:r>
+      <w:proofErr w:type="spellStart"/>
+      <w:proofErr w:type="gramStart"/>
+      <w:r>
+        <w:t>chooseMeeting.php</w:t>
+      </w:r>
+      <w:proofErr w:type="spellEnd"/>
+      <w:r>
+        <w:t>(</w:t>
+      </w:r>
+      <w:proofErr w:type="gramEnd"/>
+      <w:r>
+        <w:t>“Schedule Advising Appointment”)</w:t>
       </w:r>
     </w:p>
     <w:p>
       <w:r>
         <w:tab/>
-        <w:t>The user can also logout and is redirected to login.php after passing through logout.php</w:t>
-      </w:r>
-    </w:p>
-    <w:p>
-      <w:pPr>
-        <w:rPr>
-          <w:b/>
-        </w:rPr>
-      </w:pPr>
+        <w:t xml:space="preserve">The user can also logout and is redirected to </w:t>
+      </w:r>
+      <w:proofErr w:type="spellStart"/>
+      <w:r>
+        <w:t>login.php</w:t>
+      </w:r>
+      <w:proofErr w:type="spellEnd"/>
+      <w:r>
+        <w:t xml:space="preserve"> after passing through </w:t>
+      </w:r>
+      <w:proofErr w:type="spellStart"/>
+      <w:r>
+        <w:t>logout.php</w:t>
+      </w:r>
+      <w:proofErr w:type="spellEnd"/>
+    </w:p>
+    <w:p>
+      <w:pPr>
+        <w:rPr>
+          <w:b/>
+        </w:rPr>
+      </w:pPr>
+      <w:proofErr w:type="spellStart"/>
       <w:r>
         <w:rPr>
           <w:b/>
         </w:rPr>
         <w:t>viewMeeting.php</w:t>
       </w:r>
+      <w:proofErr w:type="spellEnd"/>
     </w:p>
     <w:p>
       <w:pPr>
         <w:ind w:left="720"/>
       </w:pPr>
       <w:r>
-        <w:t>This portal uses predefined session variables to access the StudentMeeting and Meeting tables to print the students currently scheduled appointment.</w:t>
+        <w:t xml:space="preserve">This portal uses predefined session variables to access the </w:t>
+      </w:r>
+      <w:proofErr w:type="spellStart"/>
+      <w:r>
+        <w:t>StudentMeeting</w:t>
+      </w:r>
+      <w:proofErr w:type="spellEnd"/>
+      <w:r>
+        <w:t xml:space="preserve"> and Meeting tables to print the students currently scheduled appointment.</w:t>
       </w:r>
     </w:p>
     <w:p>
@@ -872,43 +1257,89 @@
         <w:ind w:left="720"/>
       </w:pPr>
       <w:r>
-        <w:t>If the StudentMeeting query on line 15 when executed on line 18 reports now rows with the StudentID of the student currently logged in message is printed letting them know they have no scheduled appointments</w:t>
-      </w:r>
-    </w:p>
-    <w:p>
-      <w:pPr>
-        <w:rPr>
-          <w:b/>
-        </w:rPr>
-      </w:pPr>
-      <w:r>
-        <w:rPr>
-          <w:b/>
-        </w:rPr>
-        <w:t xml:space="preserve">logout.php </w:t>
+        <w:t xml:space="preserve">If the </w:t>
+      </w:r>
+      <w:proofErr w:type="spellStart"/>
+      <w:r>
+        <w:t>StudentMeeting</w:t>
+      </w:r>
+      <w:proofErr w:type="spellEnd"/>
+      <w:r>
+        <w:t xml:space="preserve"> query on line 15 when executed on line 18 reports now rows with the </w:t>
+      </w:r>
+      <w:proofErr w:type="spellStart"/>
+      <w:r>
+        <w:t>StudentID</w:t>
+      </w:r>
+      <w:proofErr w:type="spellEnd"/>
+      <w:r>
+        <w:t xml:space="preserve"> of the student currently logged in message is printed letting them know they have no scheduled appointments</w:t>
+      </w:r>
+    </w:p>
+    <w:p>
+      <w:pPr>
+        <w:rPr>
+          <w:b/>
+        </w:rPr>
+      </w:pPr>
+      <w:proofErr w:type="spellStart"/>
+      <w:r>
+        <w:rPr>
+          <w:b/>
+        </w:rPr>
+        <w:t>logout.php</w:t>
+      </w:r>
+      <w:proofErr w:type="spellEnd"/>
+      <w:r>
+        <w:rPr>
+          <w:b/>
+        </w:rPr>
+        <w:t xml:space="preserve"> </w:t>
       </w:r>
     </w:p>
     <w:p>
       <w:r>
         <w:tab/>
-        <w:t>This small file destroys the current session and redirects the user to the login.php page where they can then login or redirect to index.php</w:t>
-      </w:r>
-    </w:p>
-    <w:p>
-      <w:pPr>
-        <w:rPr>
-          <w:b/>
-          <w:szCs w:val="24"/>
-        </w:rPr>
-      </w:pPr>
-    </w:p>
-    <w:p>
-      <w:pPr>
-        <w:rPr>
-          <w:b/>
-          <w:szCs w:val="24"/>
-        </w:rPr>
-      </w:pPr>
+        <w:t xml:space="preserve">This small file destroys the current session and redirects the user to the </w:t>
+      </w:r>
+      <w:proofErr w:type="spellStart"/>
+      <w:r>
+        <w:t>login.php</w:t>
+      </w:r>
+      <w:proofErr w:type="spellEnd"/>
+      <w:r>
+        <w:t xml:space="preserve"> page </w:t>
+      </w:r>
+      <w:proofErr w:type="gramStart"/>
+      <w:r>
+        <w:t>where</w:t>
+      </w:r>
+      <w:proofErr w:type="gramEnd"/>
+      <w:r>
+        <w:t xml:space="preserve"> they can then login or redirect to </w:t>
+      </w:r>
+      <w:proofErr w:type="spellStart"/>
+      <w:r>
+        <w:t>index.php</w:t>
+      </w:r>
+      <w:proofErr w:type="spellEnd"/>
+    </w:p>
+    <w:p>
+      <w:pPr>
+        <w:rPr>
+          <w:b/>
+          <w:szCs w:val="24"/>
+        </w:rPr>
+      </w:pPr>
+    </w:p>
+    <w:p>
+      <w:pPr>
+        <w:rPr>
+          <w:b/>
+          <w:szCs w:val="24"/>
+        </w:rPr>
+      </w:pPr>
+      <w:proofErr w:type="spellStart"/>
       <w:r>
         <w:rPr>
           <w:b/>
@@ -916,6 +1347,7 @@
         </w:rPr>
         <w:t>cancelMeeting.php</w:t>
       </w:r>
+      <w:proofErr w:type="spellEnd"/>
     </w:p>
     <w:p>
       <w:pPr>
@@ -928,7 +1360,50 @@
           <w:szCs w:val="24"/>
         </w:rPr>
         <w:tab/>
-        <w:t xml:space="preserve">cancelMeeting.php is responsible for allowing a user to cancel their meetings. If the student are already registered for a meeting, then it will display a confirmation to check whether they want to go through with the cancelation. If they select yes then they will be redirected to deleteMeeting.php and the meeting will be deleted. If they select “NO” then they will simply be redirected to the homepage, homepage.php. </w:t>
+      </w:r>
+      <w:proofErr w:type="spellStart"/>
+      <w:proofErr w:type="gramStart"/>
+      <w:r>
+        <w:rPr>
+          <w:szCs w:val="24"/>
+        </w:rPr>
+        <w:t>cancelMeeting.php</w:t>
+      </w:r>
+      <w:proofErr w:type="spellEnd"/>
+      <w:proofErr w:type="gramEnd"/>
+      <w:r>
+        <w:rPr>
+          <w:szCs w:val="24"/>
+        </w:rPr>
+        <w:t xml:space="preserve"> is responsible for allowing a user to cancel their meetings. If the student are already registered for a meeting, then it will display a confirmation to check whether they want to go through with the cancelation. If they select yes then they will be redirected to </w:t>
+      </w:r>
+      <w:proofErr w:type="spellStart"/>
+      <w:r>
+        <w:rPr>
+          <w:szCs w:val="24"/>
+        </w:rPr>
+        <w:t>deleteMeeting.php</w:t>
+      </w:r>
+      <w:proofErr w:type="spellEnd"/>
+      <w:r>
+        <w:rPr>
+          <w:szCs w:val="24"/>
+        </w:rPr>
+        <w:t xml:space="preserve"> and the meeting will be deleted. If they select “NO” then they will simply be redirected to the homepage, </w:t>
+      </w:r>
+      <w:proofErr w:type="spellStart"/>
+      <w:r>
+        <w:rPr>
+          <w:szCs w:val="24"/>
+        </w:rPr>
+        <w:t>homepage.php</w:t>
+      </w:r>
+      <w:proofErr w:type="spellEnd"/>
+      <w:r>
+        <w:rPr>
+          <w:szCs w:val="24"/>
+        </w:rPr>
+        <w:t xml:space="preserve">. </w:t>
       </w:r>
     </w:p>
     <w:p>
@@ -942,7 +1417,21 @@
           <w:szCs w:val="24"/>
         </w:rPr>
         <w:tab/>
-        <w:t>In the event that the user does not currently have a meeting selected, cancelMeeting.php displays a notice and allows the user to go back to the home page.</w:t>
+        <w:t xml:space="preserve">In the event that the user does not currently have a meeting selected, </w:t>
+      </w:r>
+      <w:proofErr w:type="spellStart"/>
+      <w:r>
+        <w:rPr>
+          <w:szCs w:val="24"/>
+        </w:rPr>
+        <w:t>cancelMeeting.php</w:t>
+      </w:r>
+      <w:proofErr w:type="spellEnd"/>
+      <w:r>
+        <w:rPr>
+          <w:szCs w:val="24"/>
+        </w:rPr>
+        <w:t xml:space="preserve"> displays a notice and allows the user to go back to the home page.</w:t>
       </w:r>
     </w:p>
     <w:p>
@@ -961,6 +1450,7 @@
           <w:szCs w:val="24"/>
         </w:rPr>
       </w:pPr>
+      <w:proofErr w:type="spellStart"/>
       <w:r>
         <w:rPr>
           <w:b/>
@@ -968,6 +1458,7 @@
         </w:rPr>
         <w:t>chooseGroupMeeting.php</w:t>
       </w:r>
+      <w:proofErr w:type="spellEnd"/>
     </w:p>
     <w:p>
       <w:pPr>
@@ -983,17 +1474,35 @@
         </w:rPr>
         <w:tab/>
       </w:r>
-      <w:r>
-        <w:rPr>
-          <w:szCs w:val="24"/>
-        </w:rPr>
-        <w:t xml:space="preserve">chooseGroupMeeting.php is like </w:t>
-      </w:r>
-      <w:r>
-        <w:rPr>
-          <w:szCs w:val="24"/>
-        </w:rPr>
-        <w:t>chooseIndividualMeeting.php, it lists all the available group meetings and allows the user to select one using a radio button. It then proceeds to add the appointment to the student Meeting table in the database and increments the number of students registered for the meeting in the Meeting table.</w:t>
+      <w:proofErr w:type="spellStart"/>
+      <w:proofErr w:type="gramStart"/>
+      <w:r>
+        <w:rPr>
+          <w:szCs w:val="24"/>
+        </w:rPr>
+        <w:t>chooseGroupMeeting.php</w:t>
+      </w:r>
+      <w:proofErr w:type="spellEnd"/>
+      <w:proofErr w:type="gramEnd"/>
+      <w:r>
+        <w:rPr>
+          <w:szCs w:val="24"/>
+        </w:rPr>
+        <w:t xml:space="preserve"> is like </w:t>
+      </w:r>
+      <w:proofErr w:type="spellStart"/>
+      <w:r>
+        <w:rPr>
+          <w:szCs w:val="24"/>
+        </w:rPr>
+        <w:t>chooseIndividualMeeting.php</w:t>
+      </w:r>
+      <w:proofErr w:type="spellEnd"/>
+      <w:r>
+        <w:rPr>
+          <w:szCs w:val="24"/>
+        </w:rPr>
+        <w:t>, it lists all the available group meetings and allows the user to select one using a radio button. It then proceeds to add the appointment to the student Meeting table in the database and increments the number of students registered for the meeting in the Meeting table.</w:t>
       </w:r>
     </w:p>
     <w:p>
@@ -1025,6 +1534,7 @@
           <w:szCs w:val="24"/>
         </w:rPr>
       </w:pPr>
+      <w:proofErr w:type="spellStart"/>
       <w:r>
         <w:rPr>
           <w:b/>
@@ -1033,6 +1543,7 @@
         <w:lastRenderedPageBreak/>
         <w:t>chooseIndividualMeeting.php</w:t>
       </w:r>
+      <w:proofErr w:type="spellEnd"/>
     </w:p>
     <w:p>
       <w:pPr>
@@ -1041,6 +1552,8 @@
           <w:szCs w:val="24"/>
         </w:rPr>
       </w:pPr>
+      <w:proofErr w:type="spellStart"/>
+      <w:proofErr w:type="gramStart"/>
       <w:r>
         <w:rPr>
           <w:szCs w:val="24"/>
@@ -1057,13 +1570,29 @@
         <w:rPr>
           <w:szCs w:val="24"/>
         </w:rPr>
-        <w:t xml:space="preserve">Meeting.php is similar to </w:t>
-      </w:r>
-      <w:r>
-        <w:rPr>
-          <w:szCs w:val="24"/>
-        </w:rPr>
-        <w:t>chooseGroupMeeting.php, it lists all the available individual meetings and allows the user to select one using a radio button. It then proceeds to add the appointment to the student Meeting table in the database and increments the number of students registered for the meeting in the Meeting table.</w:t>
+        <w:t>Meeting.php</w:t>
+      </w:r>
+      <w:proofErr w:type="spellEnd"/>
+      <w:proofErr w:type="gramEnd"/>
+      <w:r>
+        <w:rPr>
+          <w:szCs w:val="24"/>
+        </w:rPr>
+        <w:t xml:space="preserve"> is similar to </w:t>
+      </w:r>
+      <w:proofErr w:type="spellStart"/>
+      <w:r>
+        <w:rPr>
+          <w:szCs w:val="24"/>
+        </w:rPr>
+        <w:t>chooseGroupMeeting.php</w:t>
+      </w:r>
+      <w:proofErr w:type="spellEnd"/>
+      <w:r>
+        <w:rPr>
+          <w:szCs w:val="24"/>
+        </w:rPr>
+        <w:t>, it lists all the available individual meetings and allows the user to select one using a radio button. It then proceeds to add the appointment to the student Meeting table in the database and increments the number of students registered for the meeting in the Meeting table.</w:t>
       </w:r>
     </w:p>
     <w:p>
@@ -1095,6 +1624,7 @@
           <w:szCs w:val="24"/>
         </w:rPr>
       </w:pPr>
+      <w:proofErr w:type="spellStart"/>
       <w:r>
         <w:rPr>
           <w:b/>
@@ -1102,6 +1632,7 @@
         </w:rPr>
         <w:t>chooseMeeting.php</w:t>
       </w:r>
+      <w:proofErr w:type="spellEnd"/>
     </w:p>
     <w:p>
       <w:pPr>
@@ -1137,6 +1668,7 @@
           <w:szCs w:val="24"/>
         </w:rPr>
       </w:pPr>
+      <w:proofErr w:type="spellStart"/>
       <w:r>
         <w:rPr>
           <w:b/>
@@ -1144,6 +1676,7 @@
         </w:rPr>
         <w:t>deleteMeeting.php</w:t>
       </w:r>
+      <w:proofErr w:type="spellEnd"/>
     </w:p>
     <w:p>
       <w:pPr>
@@ -1162,7 +1695,49 @@
         <w:rPr>
           <w:szCs w:val="24"/>
         </w:rPr>
-        <w:t>This page runs the php and sql the allows a student to cancel their registration.</w:t>
+        <w:t xml:space="preserve">This page runs the </w:t>
+      </w:r>
+      <w:proofErr w:type="spellStart"/>
+      <w:r>
+        <w:rPr>
+          <w:szCs w:val="24"/>
+        </w:rPr>
+        <w:t>php</w:t>
+      </w:r>
+      <w:proofErr w:type="spellEnd"/>
+      <w:r>
+        <w:rPr>
+          <w:szCs w:val="24"/>
+        </w:rPr>
+        <w:t xml:space="preserve"> and </w:t>
+      </w:r>
+      <w:proofErr w:type="spellStart"/>
+      <w:r>
+        <w:rPr>
+          <w:szCs w:val="24"/>
+        </w:rPr>
+        <w:t>sql</w:t>
+      </w:r>
+      <w:proofErr w:type="spellEnd"/>
+      <w:r>
+        <w:rPr>
+          <w:szCs w:val="24"/>
+        </w:rPr>
+        <w:t xml:space="preserve"> </w:t>
+      </w:r>
+      <w:proofErr w:type="gramStart"/>
+      <w:r>
+        <w:rPr>
+          <w:szCs w:val="24"/>
+        </w:rPr>
+        <w:t>the allows</w:t>
+      </w:r>
+      <w:proofErr w:type="gramEnd"/>
+      <w:r>
+        <w:rPr>
+          <w:szCs w:val="24"/>
+        </w:rPr>
+        <w:t xml:space="preserve"> a student to cancel their registration.</w:t>
       </w:r>
     </w:p>
     <w:p>
@@ -1176,7 +1751,21 @@
           <w:szCs w:val="24"/>
         </w:rPr>
         <w:tab/>
-        <w:t xml:space="preserve">For both types of meetings the appointment is deleted from the studentMeeting table. Then, in the Meetings table the quantity of students registered for that meeting is decremented. </w:t>
+        <w:t xml:space="preserve">For both types of meetings the appointment is deleted from the </w:t>
+      </w:r>
+      <w:proofErr w:type="spellStart"/>
+      <w:r>
+        <w:rPr>
+          <w:szCs w:val="24"/>
+        </w:rPr>
+        <w:t>studentMeeting</w:t>
+      </w:r>
+      <w:proofErr w:type="spellEnd"/>
+      <w:r>
+        <w:rPr>
+          <w:szCs w:val="24"/>
+        </w:rPr>
+        <w:t xml:space="preserve"> table. Then, in the Meetings table the quantity of students registered for that meeting is decremented. </w:t>
       </w:r>
     </w:p>
     <w:p>
@@ -1209,6 +1798,7 @@
           <w:szCs w:val="24"/>
         </w:rPr>
       </w:pPr>
+      <w:proofErr w:type="spellStart"/>
       <w:r>
         <w:rPr>
           <w:b/>
@@ -1216,6 +1806,7 @@
         </w:rPr>
         <w:t>meetingChosen.php</w:t>
       </w:r>
+      <w:proofErr w:type="spellEnd"/>
     </w:p>
     <w:p>
       <w:pPr>
@@ -1234,7 +1825,21 @@
         <w:rPr>
           <w:szCs w:val="24"/>
         </w:rPr>
-        <w:t>This page simply consists of the warning message shown when a user attempts to register for a advising meeting while already registered for a meeting.</w:t>
+        <w:t xml:space="preserve">This page simply consists of the warning message shown when a user attempts to register for </w:t>
+      </w:r>
+      <w:proofErr w:type="gramStart"/>
+      <w:r>
+        <w:rPr>
+          <w:szCs w:val="24"/>
+        </w:rPr>
+        <w:t>a</w:t>
+      </w:r>
+      <w:proofErr w:type="gramEnd"/>
+      <w:r>
+        <w:rPr>
+          <w:szCs w:val="24"/>
+        </w:rPr>
+        <w:t xml:space="preserve"> advising meeting while already registered for a meeting.</w:t>
       </w:r>
     </w:p>
     <w:p>
@@ -1643,24 +2248,65 @@
           <w:u w:val="single"/>
         </w:rPr>
       </w:pPr>
-    </w:p>
-    <w:p>
-      <w:pPr>
+      <w:r>
         <w:rPr>
           <w:b/>
           <w:sz w:val="32"/>
           <w:szCs w:val="32"/>
           <w:u w:val="single"/>
         </w:rPr>
-      </w:pPr>
-      <w:r>
+        <w:br w:type="page"/>
+      </w:r>
+    </w:p>
+    <w:p>
+      <w:pPr>
         <w:rPr>
           <w:b/>
           <w:sz w:val="32"/>
           <w:szCs w:val="32"/>
           <w:u w:val="single"/>
         </w:rPr>
-        <w:t>Comments:</w:t>
+      </w:pPr>
+      <w:r>
+        <w:rPr>
+          <w:noProof/>
+        </w:rPr>
+        <w:lastRenderedPageBreak/>
+        <w:drawing>
+          <wp:inline distT="0" distB="0" distL="0" distR="0" wp14:anchorId="3F55AE08" wp14:editId="639EF394">
+            <wp:extent cx="5943600" cy="2423795"/>
+            <wp:effectExtent l="0" t="0" r="0" b="0"/>
+            <wp:docPr id="7" name="Picture 7"/>
+            <wp:cNvGraphicFramePr>
+              <a:graphicFrameLocks xmlns:a="http://schemas.openxmlformats.org/drawingml/2006/main" noChangeAspect="1"/>
+            </wp:cNvGraphicFramePr>
+            <a:graphic xmlns:a="http://schemas.openxmlformats.org/drawingml/2006/main">
+              <a:graphicData uri="http://schemas.openxmlformats.org/drawingml/2006/picture">
+                <pic:pic xmlns:pic="http://schemas.openxmlformats.org/drawingml/2006/picture">
+                  <pic:nvPicPr>
+                    <pic:cNvPr id="1" name=""/>
+                    <pic:cNvPicPr/>
+                  </pic:nvPicPr>
+                  <pic:blipFill>
+                    <a:blip r:embed="rId11"/>
+                    <a:stretch>
+                      <a:fillRect/>
+                    </a:stretch>
+                  </pic:blipFill>
+                  <pic:spPr>
+                    <a:xfrm>
+                      <a:off x="0" y="0"/>
+                      <a:ext cx="5943600" cy="2423795"/>
+                    </a:xfrm>
+                    <a:prstGeom prst="rect">
+                      <a:avLst/>
+                    </a:prstGeom>
+                  </pic:spPr>
+                </pic:pic>
+              </a:graphicData>
+            </a:graphic>
+          </wp:inline>
+        </w:drawing>
       </w:r>
     </w:p>
     <w:p>
@@ -1674,9 +2320,424 @@
       </w:pPr>
       <w:r>
         <w:rPr>
+          <w:noProof/>
+        </w:rPr>
+        <w:drawing>
+          <wp:inline distT="0" distB="0" distL="0" distR="0" wp14:anchorId="565C18C2" wp14:editId="52C22A95">
+            <wp:extent cx="5943600" cy="2971800"/>
+            <wp:effectExtent l="0" t="0" r="0" b="0"/>
+            <wp:docPr id="8" name="Picture 8"/>
+            <wp:cNvGraphicFramePr>
+              <a:graphicFrameLocks xmlns:a="http://schemas.openxmlformats.org/drawingml/2006/main" noChangeAspect="1"/>
+            </wp:cNvGraphicFramePr>
+            <a:graphic xmlns:a="http://schemas.openxmlformats.org/drawingml/2006/main">
+              <a:graphicData uri="http://schemas.openxmlformats.org/drawingml/2006/picture">
+                <pic:pic xmlns:pic="http://schemas.openxmlformats.org/drawingml/2006/picture">
+                  <pic:nvPicPr>
+                    <pic:cNvPr id="1" name=""/>
+                    <pic:cNvPicPr/>
+                  </pic:nvPicPr>
+                  <pic:blipFill>
+                    <a:blip r:embed="rId12"/>
+                    <a:stretch>
+                      <a:fillRect/>
+                    </a:stretch>
+                  </pic:blipFill>
+                  <pic:spPr>
+                    <a:xfrm>
+                      <a:off x="0" y="0"/>
+                      <a:ext cx="5943600" cy="2971800"/>
+                    </a:xfrm>
+                    <a:prstGeom prst="rect">
+                      <a:avLst/>
+                    </a:prstGeom>
+                  </pic:spPr>
+                </pic:pic>
+              </a:graphicData>
+            </a:graphic>
+          </wp:inline>
+        </w:drawing>
+      </w:r>
+    </w:p>
+    <w:p>
+      <w:pPr>
+        <w:rPr>
+          <w:b/>
+          <w:sz w:val="32"/>
           <w:szCs w:val="32"/>
-        </w:rPr>
-        <w:t>AdvisorMeetings and StudentMeetings are junction tables between Advisor and Meeting and Student and Meeting respectively. The only things they contain are the foreign keys from the tables they join and an identifier ID.</w:t>
+          <w:u w:val="single"/>
+        </w:rPr>
+      </w:pPr>
+      <w:r>
+        <w:rPr>
+          <w:noProof/>
+        </w:rPr>
+        <w:drawing>
+          <wp:inline distT="0" distB="0" distL="0" distR="0" wp14:anchorId="58DCE67C" wp14:editId="4476DD37">
+            <wp:extent cx="5943600" cy="2625090"/>
+            <wp:effectExtent l="0" t="0" r="0" b="3810"/>
+            <wp:docPr id="9" name="Picture 9"/>
+            <wp:cNvGraphicFramePr>
+              <a:graphicFrameLocks xmlns:a="http://schemas.openxmlformats.org/drawingml/2006/main" noChangeAspect="1"/>
+            </wp:cNvGraphicFramePr>
+            <a:graphic xmlns:a="http://schemas.openxmlformats.org/drawingml/2006/main">
+              <a:graphicData uri="http://schemas.openxmlformats.org/drawingml/2006/picture">
+                <pic:pic xmlns:pic="http://schemas.openxmlformats.org/drawingml/2006/picture">
+                  <pic:nvPicPr>
+                    <pic:cNvPr id="1" name=""/>
+                    <pic:cNvPicPr/>
+                  </pic:nvPicPr>
+                  <pic:blipFill>
+                    <a:blip r:embed="rId13"/>
+                    <a:stretch>
+                      <a:fillRect/>
+                    </a:stretch>
+                  </pic:blipFill>
+                  <pic:spPr>
+                    <a:xfrm>
+                      <a:off x="0" y="0"/>
+                      <a:ext cx="5943600" cy="2625090"/>
+                    </a:xfrm>
+                    <a:prstGeom prst="rect">
+                      <a:avLst/>
+                    </a:prstGeom>
+                  </pic:spPr>
+                </pic:pic>
+              </a:graphicData>
+            </a:graphic>
+          </wp:inline>
+        </w:drawing>
+      </w:r>
+    </w:p>
+    <w:p>
+      <w:pPr>
+        <w:rPr>
+          <w:b/>
+          <w:sz w:val="32"/>
+          <w:szCs w:val="32"/>
+          <w:u w:val="single"/>
+        </w:rPr>
+      </w:pPr>
+      <w:r>
+        <w:rPr>
+          <w:noProof/>
+        </w:rPr>
+        <w:lastRenderedPageBreak/>
+        <w:drawing>
+          <wp:inline distT="0" distB="0" distL="0" distR="0" wp14:anchorId="187332C5" wp14:editId="081683AB">
+            <wp:extent cx="5943600" cy="3117215"/>
+            <wp:effectExtent l="0" t="0" r="0" b="6985"/>
+            <wp:docPr id="10" name="Picture 10"/>
+            <wp:cNvGraphicFramePr>
+              <a:graphicFrameLocks xmlns:a="http://schemas.openxmlformats.org/drawingml/2006/main" noChangeAspect="1"/>
+            </wp:cNvGraphicFramePr>
+            <a:graphic xmlns:a="http://schemas.openxmlformats.org/drawingml/2006/main">
+              <a:graphicData uri="http://schemas.openxmlformats.org/drawingml/2006/picture">
+                <pic:pic xmlns:pic="http://schemas.openxmlformats.org/drawingml/2006/picture">
+                  <pic:nvPicPr>
+                    <pic:cNvPr id="1" name=""/>
+                    <pic:cNvPicPr/>
+                  </pic:nvPicPr>
+                  <pic:blipFill>
+                    <a:blip r:embed="rId14"/>
+                    <a:stretch>
+                      <a:fillRect/>
+                    </a:stretch>
+                  </pic:blipFill>
+                  <pic:spPr>
+                    <a:xfrm>
+                      <a:off x="0" y="0"/>
+                      <a:ext cx="5943600" cy="3117215"/>
+                    </a:xfrm>
+                    <a:prstGeom prst="rect">
+                      <a:avLst/>
+                    </a:prstGeom>
+                  </pic:spPr>
+                </pic:pic>
+              </a:graphicData>
+            </a:graphic>
+          </wp:inline>
+        </w:drawing>
+      </w:r>
+    </w:p>
+    <w:p>
+      <w:pPr>
+        <w:rPr>
+          <w:b/>
+          <w:sz w:val="32"/>
+          <w:szCs w:val="32"/>
+          <w:u w:val="single"/>
+        </w:rPr>
+      </w:pPr>
+      <w:r>
+        <w:rPr>
+          <w:noProof/>
+        </w:rPr>
+        <w:drawing>
+          <wp:inline distT="0" distB="0" distL="0" distR="0" wp14:anchorId="3255245B" wp14:editId="3349FA57">
+            <wp:extent cx="5943600" cy="3187700"/>
+            <wp:effectExtent l="0" t="0" r="0" b="0"/>
+            <wp:docPr id="11" name="Picture 11"/>
+            <wp:cNvGraphicFramePr>
+              <a:graphicFrameLocks xmlns:a="http://schemas.openxmlformats.org/drawingml/2006/main" noChangeAspect="1"/>
+            </wp:cNvGraphicFramePr>
+            <a:graphic xmlns:a="http://schemas.openxmlformats.org/drawingml/2006/main">
+              <a:graphicData uri="http://schemas.openxmlformats.org/drawingml/2006/picture">
+                <pic:pic xmlns:pic="http://schemas.openxmlformats.org/drawingml/2006/picture">
+                  <pic:nvPicPr>
+                    <pic:cNvPr id="1" name=""/>
+                    <pic:cNvPicPr/>
+                  </pic:nvPicPr>
+                  <pic:blipFill>
+                    <a:blip r:embed="rId15"/>
+                    <a:stretch>
+                      <a:fillRect/>
+                    </a:stretch>
+                  </pic:blipFill>
+                  <pic:spPr>
+                    <a:xfrm>
+                      <a:off x="0" y="0"/>
+                      <a:ext cx="5943600" cy="3187700"/>
+                    </a:xfrm>
+                    <a:prstGeom prst="rect">
+                      <a:avLst/>
+                    </a:prstGeom>
+                  </pic:spPr>
+                </pic:pic>
+              </a:graphicData>
+            </a:graphic>
+          </wp:inline>
+        </w:drawing>
+      </w:r>
+    </w:p>
+    <w:p>
+      <w:pPr>
+        <w:rPr>
+          <w:b/>
+          <w:sz w:val="32"/>
+          <w:szCs w:val="32"/>
+          <w:u w:val="single"/>
+        </w:rPr>
+      </w:pPr>
+      <w:r>
+        <w:rPr>
+          <w:noProof/>
+        </w:rPr>
+        <w:lastRenderedPageBreak/>
+        <w:drawing>
+          <wp:inline distT="0" distB="0" distL="0" distR="0" wp14:anchorId="3C1F7942" wp14:editId="74B2CD04">
+            <wp:extent cx="5943600" cy="4558030"/>
+            <wp:effectExtent l="0" t="0" r="0" b="0"/>
+            <wp:docPr id="12" name="Picture 12"/>
+            <wp:cNvGraphicFramePr>
+              <a:graphicFrameLocks xmlns:a="http://schemas.openxmlformats.org/drawingml/2006/main" noChangeAspect="1"/>
+            </wp:cNvGraphicFramePr>
+            <a:graphic xmlns:a="http://schemas.openxmlformats.org/drawingml/2006/main">
+              <a:graphicData uri="http://schemas.openxmlformats.org/drawingml/2006/picture">
+                <pic:pic xmlns:pic="http://schemas.openxmlformats.org/drawingml/2006/picture">
+                  <pic:nvPicPr>
+                    <pic:cNvPr id="1" name=""/>
+                    <pic:cNvPicPr/>
+                  </pic:nvPicPr>
+                  <pic:blipFill>
+                    <a:blip r:embed="rId16"/>
+                    <a:stretch>
+                      <a:fillRect/>
+                    </a:stretch>
+                  </pic:blipFill>
+                  <pic:spPr>
+                    <a:xfrm>
+                      <a:off x="0" y="0"/>
+                      <a:ext cx="5943600" cy="4558030"/>
+                    </a:xfrm>
+                    <a:prstGeom prst="rect">
+                      <a:avLst/>
+                    </a:prstGeom>
+                  </pic:spPr>
+                </pic:pic>
+              </a:graphicData>
+            </a:graphic>
+          </wp:inline>
+        </w:drawing>
+      </w:r>
+    </w:p>
+    <w:p>
+      <w:pPr>
+        <w:rPr>
+          <w:b/>
+          <w:sz w:val="32"/>
+          <w:szCs w:val="32"/>
+          <w:u w:val="single"/>
+        </w:rPr>
+      </w:pPr>
+      <w:r>
+        <w:rPr>
+          <w:noProof/>
+        </w:rPr>
+        <w:lastRenderedPageBreak/>
+        <w:drawing>
+          <wp:inline distT="0" distB="0" distL="0" distR="0" wp14:anchorId="22C9DE04" wp14:editId="1992802B">
+            <wp:extent cx="5943600" cy="4100830"/>
+            <wp:effectExtent l="0" t="0" r="0" b="0"/>
+            <wp:docPr id="13" name="Picture 13"/>
+            <wp:cNvGraphicFramePr>
+              <a:graphicFrameLocks xmlns:a="http://schemas.openxmlformats.org/drawingml/2006/main" noChangeAspect="1"/>
+            </wp:cNvGraphicFramePr>
+            <a:graphic xmlns:a="http://schemas.openxmlformats.org/drawingml/2006/main">
+              <a:graphicData uri="http://schemas.openxmlformats.org/drawingml/2006/picture">
+                <pic:pic xmlns:pic="http://schemas.openxmlformats.org/drawingml/2006/picture">
+                  <pic:nvPicPr>
+                    <pic:cNvPr id="1" name=""/>
+                    <pic:cNvPicPr/>
+                  </pic:nvPicPr>
+                  <pic:blipFill>
+                    <a:blip r:embed="rId17"/>
+                    <a:stretch>
+                      <a:fillRect/>
+                    </a:stretch>
+                  </pic:blipFill>
+                  <pic:spPr>
+                    <a:xfrm>
+                      <a:off x="0" y="0"/>
+                      <a:ext cx="5943600" cy="4100830"/>
+                    </a:xfrm>
+                    <a:prstGeom prst="rect">
+                      <a:avLst/>
+                    </a:prstGeom>
+                  </pic:spPr>
+                </pic:pic>
+              </a:graphicData>
+            </a:graphic>
+          </wp:inline>
+        </w:drawing>
+      </w:r>
+    </w:p>
+    <w:p>
+      <w:pPr>
+        <w:rPr>
+          <w:b/>
+          <w:sz w:val="32"/>
+          <w:szCs w:val="32"/>
+          <w:u w:val="single"/>
+        </w:rPr>
+      </w:pPr>
+      <w:r>
+        <w:rPr>
+          <w:noProof/>
+        </w:rPr>
+        <w:drawing>
+          <wp:inline distT="0" distB="0" distL="0" distR="0" wp14:anchorId="1CF55B60" wp14:editId="08406864">
+            <wp:extent cx="5943600" cy="2649220"/>
+            <wp:effectExtent l="0" t="0" r="0" b="0"/>
+            <wp:docPr id="14" name="Picture 14"/>
+            <wp:cNvGraphicFramePr>
+              <a:graphicFrameLocks xmlns:a="http://schemas.openxmlformats.org/drawingml/2006/main" noChangeAspect="1"/>
+            </wp:cNvGraphicFramePr>
+            <a:graphic xmlns:a="http://schemas.openxmlformats.org/drawingml/2006/main">
+              <a:graphicData uri="http://schemas.openxmlformats.org/drawingml/2006/picture">
+                <pic:pic xmlns:pic="http://schemas.openxmlformats.org/drawingml/2006/picture">
+                  <pic:nvPicPr>
+                    <pic:cNvPr id="1" name=""/>
+                    <pic:cNvPicPr/>
+                  </pic:nvPicPr>
+                  <pic:blipFill>
+                    <a:blip r:embed="rId18"/>
+                    <a:stretch>
+                      <a:fillRect/>
+                    </a:stretch>
+                  </pic:blipFill>
+                  <pic:spPr>
+                    <a:xfrm>
+                      <a:off x="0" y="0"/>
+                      <a:ext cx="5943600" cy="2649220"/>
+                    </a:xfrm>
+                    <a:prstGeom prst="rect">
+                      <a:avLst/>
+                    </a:prstGeom>
+                  </pic:spPr>
+                </pic:pic>
+              </a:graphicData>
+            </a:graphic>
+          </wp:inline>
+        </w:drawing>
+      </w:r>
+      <w:bookmarkStart w:id="0" w:name="_GoBack"/>
+      <w:bookmarkEnd w:id="0"/>
+      <w:r>
+        <w:rPr>
+          <w:b/>
+          <w:sz w:val="32"/>
+          <w:szCs w:val="32"/>
+          <w:u w:val="single"/>
+        </w:rPr>
+        <w:br w:type="page"/>
+      </w:r>
+    </w:p>
+    <w:p>
+      <w:pPr>
+        <w:rPr>
+          <w:b/>
+          <w:sz w:val="32"/>
+          <w:szCs w:val="32"/>
+          <w:u w:val="single"/>
+        </w:rPr>
+      </w:pPr>
+    </w:p>
+    <w:p>
+      <w:pPr>
+        <w:rPr>
+          <w:b/>
+          <w:sz w:val="32"/>
+          <w:szCs w:val="32"/>
+          <w:u w:val="single"/>
+        </w:rPr>
+      </w:pPr>
+      <w:r>
+        <w:rPr>
+          <w:b/>
+          <w:sz w:val="32"/>
+          <w:szCs w:val="32"/>
+          <w:u w:val="single"/>
+        </w:rPr>
+        <w:t>Comments:</w:t>
+      </w:r>
+    </w:p>
+    <w:p>
+      <w:pPr>
+        <w:rPr>
+          <w:b/>
+          <w:sz w:val="32"/>
+          <w:szCs w:val="32"/>
+          <w:u w:val="single"/>
+        </w:rPr>
+      </w:pPr>
+      <w:proofErr w:type="spellStart"/>
+      <w:r>
+        <w:rPr>
+          <w:szCs w:val="32"/>
+        </w:rPr>
+        <w:t>AdvisorMeetings</w:t>
+      </w:r>
+      <w:proofErr w:type="spellEnd"/>
+      <w:r>
+        <w:rPr>
+          <w:szCs w:val="32"/>
+        </w:rPr>
+        <w:t xml:space="preserve"> and </w:t>
+      </w:r>
+      <w:proofErr w:type="spellStart"/>
+      <w:r>
+        <w:rPr>
+          <w:szCs w:val="32"/>
+        </w:rPr>
+        <w:t>StudentMeetings</w:t>
+      </w:r>
+      <w:proofErr w:type="spellEnd"/>
+      <w:r>
+        <w:rPr>
+          <w:szCs w:val="32"/>
+        </w:rPr>
+        <w:t xml:space="preserve"> are junction tables between Advisor and Meeting and Student and Meeting respectively. The only things they contain are the foreign keys from the tables they join and an identifier ID.</w:t>
       </w:r>
     </w:p>
     <w:p/>
@@ -1685,7 +2746,6 @@
     <w:p/>
     <w:p>
       <w:r>
-        <w:lastRenderedPageBreak/>
         <w:t>#Advisor Documentation</w:t>
       </w:r>
     </w:p>
@@ -1698,8 +2758,13 @@
     <w:p/>
     <w:p>
       <w:r>
-        <w:t>## advisor/views</w:t>
-      </w:r>
+        <w:t xml:space="preserve">## </w:t>
+      </w:r>
+      <w:proofErr w:type="gramStart"/>
+      <w:r>
+        <w:t>advisor/views</w:t>
+      </w:r>
+      <w:proofErr w:type="gramEnd"/>
     </w:p>
     <w:p>
       <w:r>
@@ -1708,19 +2773,40 @@
     </w:p>
     <w:p>
       <w:r>
-        <w:t>There are four main webpages that are used to navigate the the advisor site.</w:t>
+        <w:t xml:space="preserve">There are four main webpages that are used to navigate the </w:t>
+      </w:r>
+      <w:proofErr w:type="spellStart"/>
+      <w:r>
+        <w:t>the</w:t>
+      </w:r>
+      <w:proofErr w:type="spellEnd"/>
+      <w:r>
+        <w:t xml:space="preserve"> advisor site.</w:t>
       </w:r>
     </w:p>
     <w:p/>
     <w:p>
       <w:r>
-        <w:t>#### index.php</w:t>
-      </w:r>
+        <w:t xml:space="preserve">#### </w:t>
+      </w:r>
+      <w:proofErr w:type="spellStart"/>
+      <w:r>
+        <w:t>index.php</w:t>
+      </w:r>
+      <w:proofErr w:type="spellEnd"/>
     </w:p>
     <w:p/>
     <w:p>
       <w:r>
-        <w:t>Note that `index.php` is the starting point for a new advisor since it contains the forms for registering an advisor.</w:t>
+        <w:t>Note that `</w:t>
+      </w:r>
+      <w:proofErr w:type="spellStart"/>
+      <w:r>
+        <w:t>index.php</w:t>
+      </w:r>
+      <w:proofErr w:type="spellEnd"/>
+      <w:r>
+        <w:t>` is the starting point for a new advisor since it contains the forms for registering an advisor.</w:t>
       </w:r>
     </w:p>
     <w:p/>
@@ -1731,21 +2817,52 @@
     </w:p>
     <w:p/>
     <w:p>
-      <w:r>
-        <w:t xml:space="preserve">The are error messages that are stored in the user's session. </w:t>
+      <w:proofErr w:type="spellStart"/>
+      <w:proofErr w:type="gramStart"/>
+      <w:r>
+        <w:t>The</w:t>
+      </w:r>
+      <w:proofErr w:type="spellEnd"/>
+      <w:r>
+        <w:t xml:space="preserve"> are</w:t>
+      </w:r>
+      <w:proofErr w:type="gramEnd"/>
+      <w:r>
+        <w:t xml:space="preserve"> error messages that are stored in the user's session. </w:t>
       </w:r>
     </w:p>
     <w:p/>
     <w:p>
       <w:r>
-        <w:t>The logic for processing the forms is in `advisor/utils/forms/registerAdvisor.php`</w:t>
+        <w:t>The logic for processing the forms is in `advisor/</w:t>
+      </w:r>
+      <w:proofErr w:type="spellStart"/>
+      <w:r>
+        <w:t>utils</w:t>
+      </w:r>
+      <w:proofErr w:type="spellEnd"/>
+      <w:r>
+        <w:t>/forms/</w:t>
+      </w:r>
+      <w:proofErr w:type="spellStart"/>
+      <w:r>
+        <w:t>registerAdvisor.php</w:t>
+      </w:r>
+      <w:proofErr w:type="spellEnd"/>
+      <w:r>
+        <w:t>`</w:t>
       </w:r>
     </w:p>
     <w:p/>
     <w:p>
       <w:r>
-        <w:t>#### login.php</w:t>
-      </w:r>
+        <w:t xml:space="preserve">#### </w:t>
+      </w:r>
+      <w:proofErr w:type="spellStart"/>
+      <w:r>
+        <w:t>login.php</w:t>
+      </w:r>
+      <w:proofErr w:type="spellEnd"/>
     </w:p>
     <w:p>
       <w:r>
@@ -1761,8 +2878,13 @@
     <w:p/>
     <w:p>
       <w:r>
-        <w:t>#### homepage.php</w:t>
-      </w:r>
+        <w:t xml:space="preserve">#### </w:t>
+      </w:r>
+      <w:proofErr w:type="spellStart"/>
+      <w:r>
+        <w:t>homepage.php</w:t>
+      </w:r>
+      <w:proofErr w:type="spellEnd"/>
     </w:p>
     <w:p>
       <w:r>
@@ -1778,7 +2900,6 @@
     <w:p/>
     <w:p>
       <w:r>
-        <w:lastRenderedPageBreak/>
         <w:t>Also has various SQL queries to search for information on students.</w:t>
       </w:r>
     </w:p>
@@ -1786,19 +2907,42 @@
     <w:p/>
     <w:p>
       <w:r>
-        <w:t>#### logout.php</w:t>
-      </w:r>
-    </w:p>
-    <w:p>
-      <w:r>
-        <w:t>There is very little logic here, the main thing is that it clears the session variables and redirects the user to the login `login.php`</w:t>
+        <w:t xml:space="preserve">#### </w:t>
+      </w:r>
+      <w:proofErr w:type="spellStart"/>
+      <w:r>
+        <w:t>logout.php</w:t>
+      </w:r>
+      <w:proofErr w:type="spellEnd"/>
+    </w:p>
+    <w:p>
+      <w:r>
+        <w:t>There is very little logic here, the main thing is that it clears the session variables and redirects the user to the login `</w:t>
+      </w:r>
+      <w:proofErr w:type="spellStart"/>
+      <w:r>
+        <w:t>login.php</w:t>
+      </w:r>
+      <w:proofErr w:type="spellEnd"/>
+      <w:r>
+        <w:t>`</w:t>
       </w:r>
     </w:p>
     <w:p/>
     <w:p>
       <w:r>
-        <w:t>## advisor/utils</w:t>
-      </w:r>
+        <w:t xml:space="preserve">## </w:t>
+      </w:r>
+      <w:proofErr w:type="gramStart"/>
+      <w:r>
+        <w:t>advisor/</w:t>
+      </w:r>
+      <w:proofErr w:type="spellStart"/>
+      <w:r>
+        <w:t>utils</w:t>
+      </w:r>
+      <w:proofErr w:type="spellEnd"/>
+      <w:proofErr w:type="gramEnd"/>
     </w:p>
     <w:p>
       <w:r>
@@ -1808,8 +2952,13 @@
     <w:p/>
     <w:p>
       <w:r>
-        <w:t>#### dbconfig.php</w:t>
-      </w:r>
+        <w:t xml:space="preserve">#### </w:t>
+      </w:r>
+      <w:proofErr w:type="spellStart"/>
+      <w:r>
+        <w:t>dbconfig.php</w:t>
+      </w:r>
+      <w:proofErr w:type="spellEnd"/>
     </w:p>
     <w:p>
       <w:r>
@@ -1819,8 +2968,18 @@
     <w:p/>
     <w:p>
       <w:r>
-        <w:t>#### forms/createMeeting.php</w:t>
-      </w:r>
+        <w:t xml:space="preserve">#### </w:t>
+      </w:r>
+      <w:proofErr w:type="gramStart"/>
+      <w:r>
+        <w:t>forms/</w:t>
+      </w:r>
+      <w:proofErr w:type="spellStart"/>
+      <w:r>
+        <w:t>createMeeting.php</w:t>
+      </w:r>
+      <w:proofErr w:type="spellEnd"/>
+      <w:proofErr w:type="gramEnd"/>
     </w:p>
     <w:p>
       <w:r>
@@ -1830,8 +2989,18 @@
     <w:p/>
     <w:p>
       <w:r>
-        <w:t>#### forms/deleteMeeting.php</w:t>
-      </w:r>
+        <w:t xml:space="preserve">#### </w:t>
+      </w:r>
+      <w:proofErr w:type="gramStart"/>
+      <w:r>
+        <w:t>forms/</w:t>
+      </w:r>
+      <w:proofErr w:type="spellStart"/>
+      <w:r>
+        <w:t>deleteMeeting.php</w:t>
+      </w:r>
+      <w:proofErr w:type="spellEnd"/>
+      <w:proofErr w:type="gramEnd"/>
     </w:p>
     <w:p>
       <w:r>
@@ -1841,12 +3010,31 @@
     <w:p/>
     <w:p>
       <w:r>
-        <w:t>#### forms/registerAdvisor.php</w:t>
-      </w:r>
-    </w:p>
-    <w:p>
-      <w:r>
-        <w:t>Has logic for creating an advisor . Also stores errors into session variables should the inputs be incorrect. Uses raw SQL queries to process inputted values into database.</w:t>
+        <w:t xml:space="preserve">#### </w:t>
+      </w:r>
+      <w:proofErr w:type="gramStart"/>
+      <w:r>
+        <w:t>forms/</w:t>
+      </w:r>
+      <w:proofErr w:type="spellStart"/>
+      <w:r>
+        <w:t>registerAdvisor.php</w:t>
+      </w:r>
+      <w:proofErr w:type="spellEnd"/>
+      <w:proofErr w:type="gramEnd"/>
+    </w:p>
+    <w:p>
+      <w:r>
+        <w:lastRenderedPageBreak/>
+        <w:t xml:space="preserve">Has logic for creating an </w:t>
+      </w:r>
+      <w:proofErr w:type="gramStart"/>
+      <w:r>
+        <w:t>advisor .</w:t>
+      </w:r>
+      <w:proofErr w:type="gramEnd"/>
+      <w:r>
+        <w:t xml:space="preserve"> Also stores errors into session variables should the inputs be incorrect. Uses raw SQL queries to process inputted values into database.</w:t>
       </w:r>
     </w:p>
     <w:sectPr>
@@ -1860,8 +3048,8 @@
 </file>
 
 <file path=word/numbering.xml><?xml version="1.0" encoding="utf-8"?>
-<w:numbering xmlns:wpc="http://schemas.microsoft.com/office/word/2010/wordprocessingCanvas" xmlns:mo="http://schemas.microsoft.com/office/mac/office/2008/main" xmlns:mc="http://schemas.openxmlformats.org/markup-compatibility/2006" xmlns:mv="urn:schemas-microsoft-com:mac:vml" xmlns:o="urn:schemas-microsoft-com:office:office" xmlns:r="http://schemas.openxmlformats.org/officeDocument/2006/relationships" xmlns:m="http://schemas.openxmlformats.org/officeDocument/2006/math" xmlns:v="urn:schemas-microsoft-com:vml" xmlns:wp14="http://schemas.microsoft.com/office/word/2010/wordprocessingDrawing" xmlns:wp="http://schemas.openxmlformats.org/drawingml/2006/wordprocessingDrawing" xmlns:w10="urn:schemas-microsoft-com:office:word" xmlns:w="http://schemas.openxmlformats.org/wordprocessingml/2006/main" xmlns:w14="http://schemas.microsoft.com/office/word/2010/wordml" xmlns:w15="http://schemas.microsoft.com/office/word/2012/wordml" xmlns:wpg="http://schemas.microsoft.com/office/word/2010/wordprocessingGroup" xmlns:wpi="http://schemas.microsoft.com/office/word/2010/wordprocessingInk" xmlns:wne="http://schemas.microsoft.com/office/word/2006/wordml" xmlns:wps="http://schemas.microsoft.com/office/word/2010/wordprocessingShape" mc:Ignorable="w14 w15 wp14">
-  <w:abstractNum w:abstractNumId="0">
+<w:numbering xmlns:wpc="http://schemas.microsoft.com/office/word/2010/wordprocessingCanvas" xmlns:mc="http://schemas.openxmlformats.org/markup-compatibility/2006" xmlns:o="urn:schemas-microsoft-com:office:office" xmlns:r="http://schemas.openxmlformats.org/officeDocument/2006/relationships" xmlns:m="http://schemas.openxmlformats.org/officeDocument/2006/math" xmlns:v="urn:schemas-microsoft-com:vml" xmlns:wp14="http://schemas.microsoft.com/office/word/2010/wordprocessingDrawing" xmlns:wp="http://schemas.openxmlformats.org/drawingml/2006/wordprocessingDrawing" xmlns:w10="urn:schemas-microsoft-com:office:word" xmlns:w="http://schemas.openxmlformats.org/wordprocessingml/2006/main" xmlns:w14="http://schemas.microsoft.com/office/word/2010/wordml" xmlns:w15="http://schemas.microsoft.com/office/word/2012/wordml" xmlns:wpg="http://schemas.microsoft.com/office/word/2010/wordprocessingGroup" xmlns:wpi="http://schemas.microsoft.com/office/word/2010/wordprocessingInk" xmlns:wne="http://schemas.microsoft.com/office/word/2006/wordml" xmlns:wps="http://schemas.microsoft.com/office/word/2010/wordprocessingShape" mc:Ignorable="w14 w15 wp14">
+  <w:abstractNum w:abstractNumId="0" w15:restartNumberingAfterBreak="0">
     <w:nsid w:val="772E74F5"/>
     <w:multiLevelType w:val="hybridMultilevel"/>
     <w:tmpl w:val="107E044A"/>
@@ -1973,7 +3161,7 @@
       </w:pPr>
     </w:pPrDefault>
   </w:docDefaults>
-  <w:latentStyles w:defLockedState="0" w:defUIPriority="99" w:defSemiHidden="0" w:defUnhideWhenUsed="0" w:defQFormat="0" w:count="380">
+  <w:latentStyles w:defLockedState="0" w:defUIPriority="99" w:defSemiHidden="0" w:defUnhideWhenUsed="0" w:defQFormat="0" w:count="371">
     <w:lsdException w:name="Normal" w:uiPriority="0" w:qFormat="1"/>
     <w:lsdException w:name="heading 1" w:uiPriority="9" w:qFormat="1"/>
     <w:lsdException w:name="heading 2" w:semiHidden="1" w:uiPriority="9" w:unhideWhenUsed="1" w:qFormat="1"/>

</xml_diff>

<commit_message>
updated README.docx with video link to student activities
</commit_message>
<xml_diff>
--- a/AdvisingSite-master/README.docx
+++ b/AdvisingSite-master/README.docx
@@ -1951,16 +1951,17 @@
       <w:pPr>
         <w:rPr>
           <w:b/>
+          <w:sz w:val="32"/>
+          <w:szCs w:val="32"/>
+          <w:u w:val="single"/>
+        </w:rPr>
+      </w:pPr>
+      <w:r>
+        <w:rPr>
+          <w:b/>
           <w:sz w:val="28"/>
           <w:szCs w:val="32"/>
         </w:rPr>
-      </w:pPr>
-      <w:r>
-        <w:rPr>
-          <w:b/>
-          <w:sz w:val="28"/>
-          <w:szCs w:val="32"/>
-        </w:rPr>
         <w:t>Advising Season</w:t>
       </w:r>
     </w:p>
@@ -1975,28 +1976,8 @@
       </w:pPr>
       <w:r>
         <w:rPr>
-          <w:b/>
-          <w:sz w:val="32"/>
-          <w:szCs w:val="32"/>
-          <w:u w:val="single"/>
-        </w:rPr>
-        <w:br w:type="page"/>
-      </w:r>
-    </w:p>
-    <w:p>
-      <w:pPr>
-        <w:rPr>
-          <w:b/>
-          <w:sz w:val="32"/>
-          <w:szCs w:val="32"/>
-          <w:u w:val="single"/>
-        </w:rPr>
-      </w:pPr>
-      <w:r>
-        <w:rPr>
           <w:noProof/>
         </w:rPr>
-        <w:lastRenderedPageBreak/>
         <w:drawing>
           <wp:inline distT="0" distB="0" distL="0" distR="0" wp14:anchorId="3F55AE08" wp14:editId="639EF394">
             <wp:extent cx="5943600" cy="2423795"/>
@@ -2660,6 +2641,51 @@
     <w:p>
       <w:pPr>
         <w:rPr>
+          <w:szCs w:val="32"/>
+        </w:rPr>
+      </w:pPr>
+      <w:r>
+        <w:rPr>
+          <w:szCs w:val="32"/>
+        </w:rPr>
+        <w:t>Videos on how to use the service as provided can be found at:</w:t>
+      </w:r>
+    </w:p>
+    <w:p>
+      <w:pPr>
+        <w:rPr>
+          <w:szCs w:val="32"/>
+        </w:rPr>
+      </w:pPr>
+      <w:hyperlink r:id="rId13" w:history="1">
+        <w:r>
+          <w:rPr>
+            <w:rStyle w:val="Hyperlink"/>
+            <w:szCs w:val="32"/>
+          </w:rPr>
+          <w:t>https://www.youtube.com/playlist?list=PLCzDYNvPl8px07Wu9PNevwMN3bOPmCtmx</w:t>
+        </w:r>
+      </w:hyperlink>
+    </w:p>
+    <w:p>
+      <w:pPr>
+        <w:rPr>
+          <w:szCs w:val="32"/>
+        </w:rPr>
+      </w:pPr>
+      <w:bookmarkStart w:id="0" w:name="_GoBack"/>
+      <w:bookmarkEnd w:id="0"/>
+    </w:p>
+    <w:p>
+      <w:pPr>
+        <w:rPr>
+          <w:szCs w:val="32"/>
+        </w:rPr>
+      </w:pPr>
+    </w:p>
+    <w:p>
+      <w:pPr>
+        <w:rPr>
           <w:b/>
           <w:sz w:val="32"/>
           <w:szCs w:val="32"/>
@@ -2789,6 +2815,7 @@
     <w:p/>
     <w:p>
       <w:r>
+        <w:lastRenderedPageBreak/>
         <w:t>The logic for processing the forms is in `advisor/</w:t>
       </w:r>
       <w:proofErr w:type="spellStart"/>
@@ -2959,6 +2986,7 @@
     </w:p>
     <w:p>
       <w:r>
+        <w:lastRenderedPageBreak/>
         <w:t>Where logic for checking if a meeting exists and deleting such meeting is placed. Also stores errors into session variables should there be any errors. Uses raw SQL queries to process inputted values into database.</w:t>
       </w:r>
     </w:p>
@@ -2980,7 +3008,6 @@
     </w:p>
     <w:p>
       <w:r>
-        <w:lastRenderedPageBreak/>
         <w:t xml:space="preserve">Has logic for creating an </w:t>
       </w:r>
       <w:proofErr w:type="gramStart"/>
@@ -2991,8 +3018,6 @@
       <w:r>
         <w:t xml:space="preserve"> Also stores errors into session variables should the inputs be incorrect. Uses raw SQL queries to process inputted values into database.</w:t>
       </w:r>
-      <w:bookmarkStart w:id="0" w:name="_GoBack"/>
-      <w:bookmarkEnd w:id="0"/>
     </w:p>
     <w:sectPr>
       <w:pgSz w:w="12240" w:h="15840"/>
@@ -3533,6 +3558,17 @@
       <w:contextualSpacing/>
     </w:pPr>
   </w:style>
+  <w:style w:type="character" w:styleId="Hyperlink">
+    <w:name w:val="Hyperlink"/>
+    <w:basedOn w:val="DefaultParagraphFont"/>
+    <w:uiPriority w:val="99"/>
+    <w:unhideWhenUsed/>
+    <w:rsid w:val="009A75DC"/>
+    <w:rPr>
+      <w:color w:val="0563C1" w:themeColor="hyperlink"/>
+      <w:u w:val="single"/>
+    </w:rPr>
+  </w:style>
 </w:styles>
 </file>
 

</xml_diff>

<commit_message>
added advisor-side video tutorials
</commit_message>
<xml_diff>
--- a/AdvisingSite-master/README.docx
+++ b/AdvisingSite-master/README.docx
@@ -2637,6 +2637,8 @@
         </w:rPr>
         <w:t>Comments:</w:t>
       </w:r>
+      <w:bookmarkStart w:id="0" w:name="_GoBack"/>
+      <w:bookmarkEnd w:id="0"/>
     </w:p>
     <w:p>
       <w:pPr>
@@ -2673,8 +2675,15 @@
           <w:szCs w:val="32"/>
         </w:rPr>
       </w:pPr>
-      <w:bookmarkStart w:id="0" w:name="_GoBack"/>
-      <w:bookmarkEnd w:id="0"/>
+      <w:hyperlink r:id="rId14" w:history="1">
+        <w:r>
+          <w:rPr>
+            <w:rStyle w:val="Hyperlink"/>
+            <w:szCs w:val="32"/>
+          </w:rPr>
+          <w:t>https://www.youtube.com/playlist?list=PLCzDYNvPl8pyRO0VPLyZSWeQj8slngRGL</w:t>
+        </w:r>
+      </w:hyperlink>
     </w:p>
     <w:p>
       <w:pPr>
@@ -2754,15 +2763,7 @@
     </w:p>
     <w:p>
       <w:r>
-        <w:t xml:space="preserve">There are four main webpages that are used to navigate the </w:t>
-      </w:r>
-      <w:proofErr w:type="spellStart"/>
-      <w:r>
-        <w:t>the</w:t>
-      </w:r>
-      <w:proofErr w:type="spellEnd"/>
-      <w:r>
-        <w:t xml:space="preserve"> advisor site.</w:t>
+        <w:t>There are four main webpages that are used to navigate the advisor site.</w:t>
       </w:r>
     </w:p>
     <w:p/>

</xml_diff>